<commit_message>
Finished integrate and configure model
</commit_message>
<xml_diff>
--- a/integrate_config_model_peter_klembczyk.docx
+++ b/integrate_config_model_peter_klembczyk.docx
@@ -14,15 +14,15 @@
     </w:p>
     <w:p>
       <w:r>
-        <w:t>Integrate and Configure</w:t>
-      </w:r>
-      <w:r>
-        <w:t xml:space="preserve"> Process model diagram</w:t>
+        <w:t>Integrate and Configure Process model diagram</w:t>
       </w:r>
     </w:p>
     <w:p/>
     <w:p>
       <w:r>
+        <w:rPr>
+          <w:noProof/>
+        </w:rPr>
         <w:drawing>
           <wp:inline distT="0" distB="0" distL="0" distR="0" wp14:anchorId="7AC294F7" wp14:editId="4D76DD6B">
             <wp:extent cx="5943600" cy="506095"/>
@@ -154,8 +154,13 @@
           <w:numId w:val="2"/>
         </w:numPr>
       </w:pPr>
-      <w:r>
-        <w:t xml:space="preserve">CourseStorm: </w:t>
+      <w:proofErr w:type="spellStart"/>
+      <w:r>
+        <w:t>CourseStorm</w:t>
+      </w:r>
+      <w:proofErr w:type="spellEnd"/>
+      <w:r>
+        <w:t xml:space="preserve">: </w:t>
       </w:r>
       <w:hyperlink r:id="rId6" w:history="1">
         <w:r>
@@ -174,8 +179,13 @@
           <w:numId w:val="2"/>
         </w:numPr>
       </w:pPr>
-      <w:r>
-        <w:t xml:space="preserve">Regpack: </w:t>
+      <w:proofErr w:type="spellStart"/>
+      <w:r>
+        <w:t>Regpack</w:t>
+      </w:r>
+      <w:proofErr w:type="spellEnd"/>
+      <w:r>
+        <w:t xml:space="preserve">: </w:t>
       </w:r>
       <w:hyperlink r:id="rId7" w:history="1">
         <w:r>
@@ -194,8 +204,13 @@
           <w:numId w:val="2"/>
         </w:numPr>
       </w:pPr>
-      <w:r>
-        <w:t xml:space="preserve">DestinyOne: </w:t>
+      <w:proofErr w:type="spellStart"/>
+      <w:r>
+        <w:t>DestinyOne</w:t>
+      </w:r>
+      <w:proofErr w:type="spellEnd"/>
+      <w:r>
+        <w:t xml:space="preserve">: </w:t>
       </w:r>
       <w:hyperlink r:id="rId8" w:history="1">
         <w:r>
@@ -214,8 +229,13 @@
           <w:numId w:val="2"/>
         </w:numPr>
       </w:pPr>
-      <w:r>
-        <w:t xml:space="preserve">LearningStream: </w:t>
+      <w:proofErr w:type="spellStart"/>
+      <w:r>
+        <w:t>LearningStream</w:t>
+      </w:r>
+      <w:proofErr w:type="spellEnd"/>
+      <w:r>
+        <w:t xml:space="preserve">: </w:t>
       </w:r>
       <w:hyperlink r:id="rId9" w:history="1">
         <w:r>
@@ -324,6 +344,127 @@
     </w:p>
     <w:p>
       <w:pPr>
+        <w:pStyle w:val="ListParagraph"/>
+        <w:numPr>
+          <w:ilvl w:val="0"/>
+          <w:numId w:val="2"/>
+        </w:numPr>
+        <w:rPr>
+          <w:b/>
+          <w:bCs/>
+        </w:rPr>
+      </w:pPr>
+      <w:r>
+        <w:t xml:space="preserve">Chose </w:t>
+      </w:r>
+      <w:proofErr w:type="spellStart"/>
+      <w:r>
+        <w:t>LearningStream</w:t>
+      </w:r>
+      <w:proofErr w:type="spellEnd"/>
+      <w:r>
+        <w:t xml:space="preserve"> for registration system</w:t>
+      </w:r>
+    </w:p>
+    <w:p>
+      <w:pPr>
+        <w:pStyle w:val="ListParagraph"/>
+        <w:numPr>
+          <w:ilvl w:val="0"/>
+          <w:numId w:val="2"/>
+        </w:numPr>
+        <w:rPr>
+          <w:b/>
+          <w:bCs/>
+        </w:rPr>
+      </w:pPr>
+      <w:r>
+        <w:t>Will support different levels of access (student, instructor, admin)</w:t>
+      </w:r>
+    </w:p>
+    <w:p>
+      <w:pPr>
+        <w:pStyle w:val="ListParagraph"/>
+        <w:numPr>
+          <w:ilvl w:val="0"/>
+          <w:numId w:val="2"/>
+        </w:numPr>
+        <w:rPr>
+          <w:b/>
+          <w:bCs/>
+        </w:rPr>
+      </w:pPr>
+      <w:r>
+        <w:t>Additional features that will be included:</w:t>
+      </w:r>
+    </w:p>
+    <w:p>
+      <w:pPr>
+        <w:pStyle w:val="ListParagraph"/>
+        <w:numPr>
+          <w:ilvl w:val="1"/>
+          <w:numId w:val="2"/>
+        </w:numPr>
+        <w:rPr>
+          <w:b/>
+          <w:bCs/>
+        </w:rPr>
+      </w:pPr>
+      <w:r>
+        <w:t>Gives access to transcripts and grade histories</w:t>
+      </w:r>
+    </w:p>
+    <w:p>
+      <w:pPr>
+        <w:pStyle w:val="ListParagraph"/>
+        <w:numPr>
+          <w:ilvl w:val="1"/>
+          <w:numId w:val="2"/>
+        </w:numPr>
+        <w:rPr>
+          <w:b/>
+          <w:bCs/>
+        </w:rPr>
+      </w:pPr>
+      <w:r>
+        <w:t>Shares data with admins/deans (averages like GPA, credits, other important statistics</w:t>
+      </w:r>
+    </w:p>
+    <w:p>
+      <w:pPr>
+        <w:pStyle w:val="ListParagraph"/>
+        <w:numPr>
+          <w:ilvl w:val="1"/>
+          <w:numId w:val="2"/>
+        </w:numPr>
+        <w:rPr>
+          <w:b/>
+          <w:bCs/>
+        </w:rPr>
+      </w:pPr>
+      <w:r>
+        <w:lastRenderedPageBreak/>
+        <w:t>Issues certificates of completion</w:t>
+      </w:r>
+    </w:p>
+    <w:p>
+      <w:pPr>
+        <w:pStyle w:val="ListParagraph"/>
+        <w:numPr>
+          <w:ilvl w:val="1"/>
+          <w:numId w:val="2"/>
+        </w:numPr>
+        <w:rPr>
+          <w:b/>
+          <w:bCs/>
+        </w:rPr>
+      </w:pPr>
+      <w:r>
+        <w:t>Tracks continuing education credits (for master’s programs)</w:t>
+      </w:r>
+    </w:p>
+    <w:p>
+      <w:pPr>
         <w:rPr>
           <w:b/>
           <w:bCs/>
@@ -339,6 +480,36 @@
     </w:p>
     <w:p>
       <w:pPr>
+        <w:pStyle w:val="ListParagraph"/>
+        <w:numPr>
+          <w:ilvl w:val="0"/>
+          <w:numId w:val="3"/>
+        </w:numPr>
+      </w:pPr>
+      <w:r>
+        <w:t xml:space="preserve">This program will cover </w:t>
+      </w:r>
+      <w:r>
+        <w:t>all</w:t>
+      </w:r>
+      <w:r>
+        <w:t xml:space="preserve"> the features that were required in this project</w:t>
+      </w:r>
+    </w:p>
+    <w:p>
+      <w:pPr>
+        <w:pStyle w:val="ListParagraph"/>
+        <w:numPr>
+          <w:ilvl w:val="0"/>
+          <w:numId w:val="3"/>
+        </w:numPr>
+      </w:pPr>
+      <w:r>
+        <w:t>Nothing new will need to be added</w:t>
+      </w:r>
+    </w:p>
+    <w:p>
+      <w:pPr>
         <w:rPr>
           <w:b/>
           <w:bCs/>
@@ -354,6 +525,18 @@
     </w:p>
     <w:p>
       <w:pPr>
+        <w:pStyle w:val="ListParagraph"/>
+        <w:numPr>
+          <w:ilvl w:val="0"/>
+          <w:numId w:val="4"/>
+        </w:numPr>
+      </w:pPr>
+      <w:r>
+        <w:t>Add data for courses, students, instructors, and admins</w:t>
+      </w:r>
+    </w:p>
+    <w:p>
+      <w:pPr>
         <w:rPr>
           <w:b/>
           <w:bCs/>
@@ -367,7 +550,35 @@
         <w:t>System Validation:</w:t>
       </w:r>
     </w:p>
-    <w:p/>
+    <w:p>
+      <w:pPr>
+        <w:pStyle w:val="ListParagraph"/>
+        <w:numPr>
+          <w:ilvl w:val="0"/>
+          <w:numId w:val="4"/>
+        </w:numPr>
+      </w:pPr>
+      <w:r>
+        <w:t xml:space="preserve">Test the program and features, and if a problem arises get in contact with the </w:t>
+      </w:r>
+      <w:proofErr w:type="spellStart"/>
+      <w:r>
+        <w:t>LearningStream</w:t>
+      </w:r>
+      <w:proofErr w:type="spellEnd"/>
+      <w:r>
+        <w:t xml:space="preserve"> customer support</w:t>
+      </w:r>
+    </w:p>
+    <w:p>
+      <w:pPr>
+        <w:pStyle w:val="ListParagraph"/>
+        <w:numPr>
+          <w:ilvl w:val="0"/>
+          <w:numId w:val="4"/>
+        </w:numPr>
+      </w:pPr>
+    </w:p>
     <w:sectPr>
       <w:pgSz w:w="12240" w:h="15840"/>
       <w:pgMar w:top="1440" w:right="1440" w:bottom="1440" w:left="1440" w:header="720" w:footer="720" w:gutter="0"/>
@@ -381,6 +592,119 @@
 <file path=word/numbering.xml><?xml version="1.0" encoding="utf-8"?>
 <w:numbering xmlns:wpc="http://schemas.microsoft.com/office/word/2010/wordprocessingCanvas" xmlns:cx="http://schemas.microsoft.com/office/drawing/2014/chartex" xmlns:cx1="http://schemas.microsoft.com/office/drawing/2015/9/8/chartex" xmlns:cx2="http://schemas.microsoft.com/office/drawing/2015/10/21/chartex" xmlns:cx3="http://schemas.microsoft.com/office/drawing/2016/5/9/chartex" xmlns:cx4="http://schemas.microsoft.com/office/drawing/2016/5/10/chartex" xmlns:cx5="http://schemas.microsoft.com/office/drawing/2016/5/11/chartex" xmlns:cx6="http://schemas.microsoft.com/office/drawing/2016/5/12/chartex" xmlns:cx7="http://schemas.microsoft.com/office/drawing/2016/5/13/chartex" xmlns:cx8="http://schemas.microsoft.com/office/drawing/2016/5/14/chartex" xmlns:mc="http://schemas.openxmlformats.org/markup-compatibility/2006" xmlns:aink="http://schemas.microsoft.com/office/drawing/2016/ink" xmlns:am3d="http://schemas.microsoft.com/office/drawing/2017/model3d" xmlns:o="urn:schemas-microsoft-com:office:office" xmlns:r="http://schemas.openxmlformats.org/officeDocument/2006/relationships" xmlns:m="http://schemas.openxmlformats.org/officeDocument/2006/math" xmlns:v="urn:schemas-microsoft-com:vml" xmlns:wp14="http://schemas.microsoft.com/office/word/2010/wordprocessingDrawing" xmlns:wp="http://schemas.openxmlformats.org/drawingml/2006/wordprocessingDrawing" xmlns:w10="urn:schemas-microsoft-com:office:word" xmlns:w="http://schemas.openxmlformats.org/wordprocessingml/2006/main" xmlns:w14="http://schemas.microsoft.com/office/word/2010/wordml" xmlns:w15="http://schemas.microsoft.com/office/word/2012/wordml" xmlns:w16cex="http://schemas.microsoft.com/office/word/2018/wordml/cex" xmlns:w16cid="http://schemas.microsoft.com/office/word/2016/wordml/cid" xmlns:w16="http://schemas.microsoft.com/office/word/2018/wordml" xmlns:w16se="http://schemas.microsoft.com/office/word/2015/wordml/symex" xmlns:wpg="http://schemas.microsoft.com/office/word/2010/wordprocessingGroup" xmlns:wpi="http://schemas.microsoft.com/office/word/2010/wordprocessingInk" xmlns:wne="http://schemas.microsoft.com/office/word/2006/wordml" xmlns:wps="http://schemas.microsoft.com/office/word/2010/wordprocessingShape" mc:Ignorable="w14 w15 w16se w16cid w16 w16cex wp14">
   <w:abstractNum w:abstractNumId="0" w15:restartNumberingAfterBreak="0">
+    <w:nsid w:val="02216D41"/>
+    <w:multiLevelType w:val="hybridMultilevel"/>
+    <w:tmpl w:val="4D0ADAA8"/>
+    <w:lvl w:ilvl="0" w:tplc="04090001">
+      <w:start w:val="1"/>
+      <w:numFmt w:val="bullet"/>
+      <w:lvlText w:val=""/>
+      <w:lvlJc w:val="left"/>
+      <w:pPr>
+        <w:ind w:left="720" w:hanging="360"/>
+      </w:pPr>
+      <w:rPr>
+        <w:rFonts w:ascii="Symbol" w:hAnsi="Symbol" w:hint="default"/>
+      </w:rPr>
+    </w:lvl>
+    <w:lvl w:ilvl="1" w:tplc="04090003" w:tentative="1">
+      <w:start w:val="1"/>
+      <w:numFmt w:val="bullet"/>
+      <w:lvlText w:val="o"/>
+      <w:lvlJc w:val="left"/>
+      <w:pPr>
+        <w:ind w:left="1440" w:hanging="360"/>
+      </w:pPr>
+      <w:rPr>
+        <w:rFonts w:ascii="Courier New" w:hAnsi="Courier New" w:cs="Courier New" w:hint="default"/>
+      </w:rPr>
+    </w:lvl>
+    <w:lvl w:ilvl="2" w:tplc="04090005" w:tentative="1">
+      <w:start w:val="1"/>
+      <w:numFmt w:val="bullet"/>
+      <w:lvlText w:val=""/>
+      <w:lvlJc w:val="left"/>
+      <w:pPr>
+        <w:ind w:left="2160" w:hanging="360"/>
+      </w:pPr>
+      <w:rPr>
+        <w:rFonts w:ascii="Wingdings" w:hAnsi="Wingdings" w:hint="default"/>
+      </w:rPr>
+    </w:lvl>
+    <w:lvl w:ilvl="3" w:tplc="04090001" w:tentative="1">
+      <w:start w:val="1"/>
+      <w:numFmt w:val="bullet"/>
+      <w:lvlText w:val=""/>
+      <w:lvlJc w:val="left"/>
+      <w:pPr>
+        <w:ind w:left="2880" w:hanging="360"/>
+      </w:pPr>
+      <w:rPr>
+        <w:rFonts w:ascii="Symbol" w:hAnsi="Symbol" w:hint="default"/>
+      </w:rPr>
+    </w:lvl>
+    <w:lvl w:ilvl="4" w:tplc="04090003" w:tentative="1">
+      <w:start w:val="1"/>
+      <w:numFmt w:val="bullet"/>
+      <w:lvlText w:val="o"/>
+      <w:lvlJc w:val="left"/>
+      <w:pPr>
+        <w:ind w:left="3600" w:hanging="360"/>
+      </w:pPr>
+      <w:rPr>
+        <w:rFonts w:ascii="Courier New" w:hAnsi="Courier New" w:cs="Courier New" w:hint="default"/>
+      </w:rPr>
+    </w:lvl>
+    <w:lvl w:ilvl="5" w:tplc="04090005" w:tentative="1">
+      <w:start w:val="1"/>
+      <w:numFmt w:val="bullet"/>
+      <w:lvlText w:val=""/>
+      <w:lvlJc w:val="left"/>
+      <w:pPr>
+        <w:ind w:left="4320" w:hanging="360"/>
+      </w:pPr>
+      <w:rPr>
+        <w:rFonts w:ascii="Wingdings" w:hAnsi="Wingdings" w:hint="default"/>
+      </w:rPr>
+    </w:lvl>
+    <w:lvl w:ilvl="6" w:tplc="04090001" w:tentative="1">
+      <w:start w:val="1"/>
+      <w:numFmt w:val="bullet"/>
+      <w:lvlText w:val=""/>
+      <w:lvlJc w:val="left"/>
+      <w:pPr>
+        <w:ind w:left="5040" w:hanging="360"/>
+      </w:pPr>
+      <w:rPr>
+        <w:rFonts w:ascii="Symbol" w:hAnsi="Symbol" w:hint="default"/>
+      </w:rPr>
+    </w:lvl>
+    <w:lvl w:ilvl="7" w:tplc="04090003" w:tentative="1">
+      <w:start w:val="1"/>
+      <w:numFmt w:val="bullet"/>
+      <w:lvlText w:val="o"/>
+      <w:lvlJc w:val="left"/>
+      <w:pPr>
+        <w:ind w:left="5760" w:hanging="360"/>
+      </w:pPr>
+      <w:rPr>
+        <w:rFonts w:ascii="Courier New" w:hAnsi="Courier New" w:cs="Courier New" w:hint="default"/>
+      </w:rPr>
+    </w:lvl>
+    <w:lvl w:ilvl="8" w:tplc="04090005" w:tentative="1">
+      <w:start w:val="1"/>
+      <w:numFmt w:val="bullet"/>
+      <w:lvlText w:val=""/>
+      <w:lvlJc w:val="left"/>
+      <w:pPr>
+        <w:ind w:left="6480" w:hanging="360"/>
+      </w:pPr>
+      <w:rPr>
+        <w:rFonts w:ascii="Wingdings" w:hAnsi="Wingdings" w:hint="default"/>
+      </w:rPr>
+    </w:lvl>
+  </w:abstractNum>
+  <w:abstractNum w:abstractNumId="1" w15:restartNumberingAfterBreak="0">
     <w:nsid w:val="2AAC3859"/>
     <w:multiLevelType w:val="hybridMultilevel"/>
     <w:tmpl w:val="B9126288"/>
@@ -493,10 +817,123 @@
       </w:rPr>
     </w:lvl>
   </w:abstractNum>
-  <w:abstractNum w:abstractNumId="1" w15:restartNumberingAfterBreak="0">
+  <w:abstractNum w:abstractNumId="2" w15:restartNumberingAfterBreak="0">
+    <w:nsid w:val="55962927"/>
+    <w:multiLevelType w:val="hybridMultilevel"/>
+    <w:tmpl w:val="59023E1E"/>
+    <w:lvl w:ilvl="0" w:tplc="04090001">
+      <w:start w:val="1"/>
+      <w:numFmt w:val="bullet"/>
+      <w:lvlText w:val=""/>
+      <w:lvlJc w:val="left"/>
+      <w:pPr>
+        <w:ind w:left="720" w:hanging="360"/>
+      </w:pPr>
+      <w:rPr>
+        <w:rFonts w:ascii="Symbol" w:hAnsi="Symbol" w:hint="default"/>
+      </w:rPr>
+    </w:lvl>
+    <w:lvl w:ilvl="1" w:tplc="04090003" w:tentative="1">
+      <w:start w:val="1"/>
+      <w:numFmt w:val="bullet"/>
+      <w:lvlText w:val="o"/>
+      <w:lvlJc w:val="left"/>
+      <w:pPr>
+        <w:ind w:left="1440" w:hanging="360"/>
+      </w:pPr>
+      <w:rPr>
+        <w:rFonts w:ascii="Courier New" w:hAnsi="Courier New" w:cs="Courier New" w:hint="default"/>
+      </w:rPr>
+    </w:lvl>
+    <w:lvl w:ilvl="2" w:tplc="04090005" w:tentative="1">
+      <w:start w:val="1"/>
+      <w:numFmt w:val="bullet"/>
+      <w:lvlText w:val=""/>
+      <w:lvlJc w:val="left"/>
+      <w:pPr>
+        <w:ind w:left="2160" w:hanging="360"/>
+      </w:pPr>
+      <w:rPr>
+        <w:rFonts w:ascii="Wingdings" w:hAnsi="Wingdings" w:hint="default"/>
+      </w:rPr>
+    </w:lvl>
+    <w:lvl w:ilvl="3" w:tplc="04090001" w:tentative="1">
+      <w:start w:val="1"/>
+      <w:numFmt w:val="bullet"/>
+      <w:lvlText w:val=""/>
+      <w:lvlJc w:val="left"/>
+      <w:pPr>
+        <w:ind w:left="2880" w:hanging="360"/>
+      </w:pPr>
+      <w:rPr>
+        <w:rFonts w:ascii="Symbol" w:hAnsi="Symbol" w:hint="default"/>
+      </w:rPr>
+    </w:lvl>
+    <w:lvl w:ilvl="4" w:tplc="04090003" w:tentative="1">
+      <w:start w:val="1"/>
+      <w:numFmt w:val="bullet"/>
+      <w:lvlText w:val="o"/>
+      <w:lvlJc w:val="left"/>
+      <w:pPr>
+        <w:ind w:left="3600" w:hanging="360"/>
+      </w:pPr>
+      <w:rPr>
+        <w:rFonts w:ascii="Courier New" w:hAnsi="Courier New" w:cs="Courier New" w:hint="default"/>
+      </w:rPr>
+    </w:lvl>
+    <w:lvl w:ilvl="5" w:tplc="04090005" w:tentative="1">
+      <w:start w:val="1"/>
+      <w:numFmt w:val="bullet"/>
+      <w:lvlText w:val=""/>
+      <w:lvlJc w:val="left"/>
+      <w:pPr>
+        <w:ind w:left="4320" w:hanging="360"/>
+      </w:pPr>
+      <w:rPr>
+        <w:rFonts w:ascii="Wingdings" w:hAnsi="Wingdings" w:hint="default"/>
+      </w:rPr>
+    </w:lvl>
+    <w:lvl w:ilvl="6" w:tplc="04090001" w:tentative="1">
+      <w:start w:val="1"/>
+      <w:numFmt w:val="bullet"/>
+      <w:lvlText w:val=""/>
+      <w:lvlJc w:val="left"/>
+      <w:pPr>
+        <w:ind w:left="5040" w:hanging="360"/>
+      </w:pPr>
+      <w:rPr>
+        <w:rFonts w:ascii="Symbol" w:hAnsi="Symbol" w:hint="default"/>
+      </w:rPr>
+    </w:lvl>
+    <w:lvl w:ilvl="7" w:tplc="04090003" w:tentative="1">
+      <w:start w:val="1"/>
+      <w:numFmt w:val="bullet"/>
+      <w:lvlText w:val="o"/>
+      <w:lvlJc w:val="left"/>
+      <w:pPr>
+        <w:ind w:left="5760" w:hanging="360"/>
+      </w:pPr>
+      <w:rPr>
+        <w:rFonts w:ascii="Courier New" w:hAnsi="Courier New" w:cs="Courier New" w:hint="default"/>
+      </w:rPr>
+    </w:lvl>
+    <w:lvl w:ilvl="8" w:tplc="04090005" w:tentative="1">
+      <w:start w:val="1"/>
+      <w:numFmt w:val="bullet"/>
+      <w:lvlText w:val=""/>
+      <w:lvlJc w:val="left"/>
+      <w:pPr>
+        <w:ind w:left="6480" w:hanging="360"/>
+      </w:pPr>
+      <w:rPr>
+        <w:rFonts w:ascii="Wingdings" w:hAnsi="Wingdings" w:hint="default"/>
+      </w:rPr>
+    </w:lvl>
+  </w:abstractNum>
+  <w:abstractNum w:abstractNumId="3" w15:restartNumberingAfterBreak="0">
     <w:nsid w:val="79E510DA"/>
     <w:multiLevelType w:val="hybridMultilevel"/>
-    <w:tmpl w:val="770227BE"/>
+    <w:tmpl w:val="37A4FFF8"/>
     <w:lvl w:ilvl="0" w:tplc="04090001">
       <w:start w:val="1"/>
       <w:numFmt w:val="bullet"/>
@@ -607,10 +1044,16 @@
     </w:lvl>
   </w:abstractNum>
   <w:num w:numId="1">
+    <w:abstractNumId w:val="1"/>
+  </w:num>
+  <w:num w:numId="2">
+    <w:abstractNumId w:val="3"/>
+  </w:num>
+  <w:num w:numId="3">
     <w:abstractNumId w:val="0"/>
   </w:num>
-  <w:num w:numId="2">
-    <w:abstractNumId w:val="1"/>
+  <w:num w:numId="4">
+    <w:abstractNumId w:val="2"/>
   </w:num>
 </w:numbering>
 </file>

</xml_diff>